<commit_message>
Perfected turret traverse + added first iteration of firing gun
</commit_message>
<xml_diff>
--- a/TankGame/todo.docx
+++ b/TankGame/todo.docx
@@ -7,91 +7,45 @@
         <w:t>TODO!</w:t>
       </w:r>
     </w:p>
+    <w:p/>
     <w:p>
+      <w:bookmarkStart w:id="0" w:name="_GoBack"/>
+      <w:bookmarkEnd w:id="0"/>
       <w:r>
-        <w:t>Morning</w:t>
+        <w:t>Do finding elevation of muzzle of gun</w:t>
       </w:r>
     </w:p>
     <w:p>
       <w:r>
-        <w:t>Restructure code I.E move all rendering operations into tank class</w:t>
+        <w:t>Do firing AP shell (including tracer model)</w:t>
       </w:r>
     </w:p>
     <w:p>
       <w:r>
-        <w:t>Make current operations work with new tank class</w:t>
-      </w:r>
-    </w:p>
-    <w:p>
-      <w:r>
-        <w:t>Move crew positions into class by themselves</w:t>
-      </w:r>
-    </w:p>
-    <w:p>
-      <w:r>
-        <w:t>Clean up code</w:t>
-      </w:r>
-    </w:p>
-    <w:p>
-      <w:r>
-        <w:t>Make function call for changing position so it’s easier</w:t>
-      </w:r>
-    </w:p>
-    <w:p>
-      <w:r>
-        <w:t>Extend viewports to all applicable objects</w:t>
+        <w:t>Do shell ballistics</w:t>
       </w:r>
     </w:p>
     <w:p/>
     <w:p>
       <w:r>
-        <w:t>Evening</w:t>
+        <w:t>Do changing seat function</w:t>
       </w:r>
     </w:p>
     <w:p>
       <w:r>
-        <w:t>Implement turning turret</w:t>
+        <w:t>Do proper UI</w:t>
       </w:r>
     </w:p>
     <w:p>
       <w:r>
-        <w:t>Remodel if necessary!</w:t>
+        <w:t>Do other vision blocks</w:t>
       </w:r>
     </w:p>
     <w:p>
       <w:r>
-        <w:t>Work out how to integrate collision objects in object file!</w:t>
+        <w:t>Do tooltip for vision blocks</w:t>
       </w:r>
     </w:p>
-    <w:p>
-      <w:r>
-        <w:t>If possible work out how to use objects to render in same egg file!</w:t>
-      </w:r>
-    </w:p>
-    <w:p>
-      <w:r>
-        <w:t>Implement elevating gun and changing viewpoint!</w:t>
-      </w:r>
-    </w:p>
-    <w:p>
-      <w:r>
-        <w:t>Implement firing AP shell!</w:t>
-      </w:r>
-    </w:p>
-    <w:p/>
-    <w:p>
-      <w:r>
-        <w:t>Night</w:t>
-      </w:r>
-    </w:p>
-    <w:p>
-      <w:r>
-        <w:t>To be decided!</w:t>
-      </w:r>
-      <w:bookmarkStart w:id="0" w:name="_GoBack"/>
-      <w:bookmarkEnd w:id="0"/>
-    </w:p>
-    <w:p/>
     <w:sectPr>
       <w:pgSz w:w="11906" w:h="16838"/>
       <w:pgMar w:top="1440" w:right="1440" w:bottom="1440" w:left="1440" w:header="708" w:footer="708" w:gutter="0"/>

</xml_diff>